<commit_message>
skrevet initialer på... haha
</commit_message>
<xml_diff>
--- a/Rapport/Design, implementering og test SW Styreboks.SDkort(Læs korrektur).docx
+++ b/Rapport/Design, implementering og test SW Styreboks.SDkort(Læs korrektur).docx
@@ -17,6 +17,9 @@
       <w:r>
         <w:t>Styreboks</w:t>
       </w:r>
+      <w:r>
+        <w:t>(TF)</w:t>
+      </w:r>
     </w:p>
     <w:p>
       <w:r>
@@ -33,8 +36,6 @@
       <w:r>
         <w:t>udgangspunkt</w:t>
       </w:r>
-      <w:bookmarkStart w:id="0" w:name="_GoBack"/>
-      <w:bookmarkEnd w:id="0"/>
       <w:r>
         <w:t xml:space="preserve"> i det resulterende klassediagram. D</w:t>
       </w:r>
@@ -42,23 +43,7 @@
         <w:t>er udarbejdes UML klassediagrammer for de enkelte klasser der udvikles, og i den forbindelse</w:t>
       </w:r>
       <w:r>
-        <w:t xml:space="preserve"> vælges der at implementere de enkelte </w:t>
-      </w:r>
-      <w:proofErr w:type="spellStart"/>
-      <w:r>
-        <w:t>uml</w:t>
-      </w:r>
-      <w:proofErr w:type="spellEnd"/>
-      <w:r>
-        <w:t xml:space="preserve"> </w:t>
-      </w:r>
-      <w:proofErr w:type="spellStart"/>
-      <w:r>
-        <w:t>package</w:t>
-      </w:r>
-      <w:proofErr w:type="spellEnd"/>
-      <w:r>
-        <w:t xml:space="preserve"> elementer fra applikationsmodellen som ses på </w:t>
+        <w:t xml:space="preserve"> vælges der at implementere de enkelte uml package elementer fra applikationsmodellen som ses på </w:t>
       </w:r>
       <w:r>
         <w:fldChar w:fldCharType="begin"/>
@@ -110,10 +95,10 @@
             <v:path o:extrusionok="f" gradientshapeok="t" o:connecttype="rect"/>
             <o:lock v:ext="edit" aspectratio="t"/>
           </v:shapetype>
-          <v:shape id="_x0000_i1025" type="#_x0000_t75" style="width:481.8pt;height:369pt" o:ole="">
+          <v:shape id="_x0000_i1025" type="#_x0000_t75" style="width:481.7pt;height:369pt" o:ole="">
             <v:imagedata r:id="rId4" o:title=""/>
           </v:shape>
-          <o:OLEObject Type="Embed" ProgID="Visio.Drawing.15" ShapeID="_x0000_i1025" DrawAspect="Content" ObjectID="_1526986277" r:id="rId5"/>
+          <o:OLEObject Type="Embed" ProgID="Visio.Drawing.15" ShapeID="_x0000_i1025" DrawAspect="Content" ObjectID="_1527011027" r:id="rId5"/>
         </w:object>
       </w:r>
     </w:p>
@@ -121,19 +106,32 @@
       <w:pPr>
         <w:pStyle w:val="Billedtekst"/>
       </w:pPr>
-      <w:bookmarkStart w:id="1" w:name="_Ref453241975"/>
+      <w:bookmarkStart w:id="0" w:name="_Ref453241975"/>
       <w:r>
         <w:t xml:space="preserve">Figur </w:t>
       </w:r>
-      <w:fldSimple w:instr=" SEQ Figur \* ARABIC ">
-        <w:r>
-          <w:rPr>
-            <w:noProof/>
-          </w:rPr>
-          <w:t>1</w:t>
-        </w:r>
-      </w:fldSimple>
-      <w:bookmarkEnd w:id="1"/>
+      <w:r>
+        <w:fldChar w:fldCharType="begin"/>
+      </w:r>
+      <w:r>
+        <w:instrText xml:space="preserve"> SEQ Figur \* ARABIC </w:instrText>
+      </w:r>
+      <w:r>
+        <w:fldChar w:fldCharType="separate"/>
+      </w:r>
+      <w:r>
+        <w:rPr>
+          <w:noProof/>
+        </w:rPr>
+        <w:t>1</w:t>
+      </w:r>
+      <w:r>
+        <w:rPr>
+          <w:noProof/>
+        </w:rPr>
+        <w:fldChar w:fldCharType="end"/>
+      </w:r>
+      <w:bookmarkEnd w:id="0"/>
       <w:r>
         <w:t xml:space="preserve"> - overordnet klassediagram for styreboksen.</w:t>
       </w:r>
@@ -148,136 +146,37 @@
       <w:r>
         <w:t>Implementering og design af SD kort driver klassen</w:t>
       </w:r>
-    </w:p>
-    <w:p>
-      <w:r>
-        <w:t xml:space="preserve">SD kort driver klassen udvikles ud fra </w:t>
-      </w:r>
-      <w:proofErr w:type="spellStart"/>
-      <w:r>
-        <w:t>sd</w:t>
-      </w:r>
-      <w:proofErr w:type="spellEnd"/>
-      <w:r>
-        <w:t xml:space="preserve"> </w:t>
-      </w:r>
-      <w:proofErr w:type="spellStart"/>
-      <w:r>
-        <w:t>simplifed</w:t>
-      </w:r>
-      <w:proofErr w:type="spellEnd"/>
-      <w:r>
-        <w:t xml:space="preserve"> specifikation der er vedlagt som bilag, der benyttes atmega2560 indbyggede SPI modul til at kommunikere med SD-kortet i SPI mode. </w:t>
-      </w:r>
-    </w:p>
-    <w:p>
-      <w:r>
-        <w:t xml:space="preserve">Dette gøres ved at designe de enkelte </w:t>
-      </w:r>
-      <w:proofErr w:type="spellStart"/>
-      <w:r>
-        <w:t>member</w:t>
-      </w:r>
-      <w:proofErr w:type="spellEnd"/>
-      <w:r>
-        <w:t xml:space="preserve"> funktions hvorefter disse testes med </w:t>
-      </w:r>
-      <w:proofErr w:type="spellStart"/>
-      <w:r>
-        <w:t>sd</w:t>
-      </w:r>
-      <w:proofErr w:type="spellEnd"/>
-      <w:r>
-        <w:t xml:space="preserve"> kort modulet via det vedlagte testprogram. </w:t>
+      <w:r>
+        <w:t>(TF)</w:t>
+      </w:r>
+      <w:bookmarkStart w:id="1" w:name="_GoBack"/>
+      <w:bookmarkEnd w:id="1"/>
+    </w:p>
+    <w:p>
+      <w:r>
+        <w:t xml:space="preserve">SD kort driver klassen udvikles ud fra sd simplifed specifikation der er vedlagt som bilag, der benyttes atmega2560 indbyggede SPI modul til at kommunikere med SD-kortet i SPI mode. </w:t>
+      </w:r>
+    </w:p>
+    <w:p>
+      <w:r>
+        <w:t xml:space="preserve">Dette gøres ved at designe de enkelte member funktions hvorefter disse testes med sd kort modulet via det vedlagte testprogram. </w:t>
       </w:r>
     </w:p>
     <w:p>
       <w:r>
         <w:lastRenderedPageBreak/>
-        <w:t xml:space="preserve">Den mest udfordrende del af softwaren til </w:t>
-      </w:r>
-      <w:proofErr w:type="spellStart"/>
-      <w:r>
-        <w:t>sd</w:t>
-      </w:r>
-      <w:proofErr w:type="spellEnd"/>
-      <w:r>
-        <w:t xml:space="preserve">-kort driveren ligger i at få initieringsprocessen til at forløbe korrekt da </w:t>
-      </w:r>
-      <w:proofErr w:type="spellStart"/>
-      <w:r>
-        <w:t>sd</w:t>
-      </w:r>
-      <w:proofErr w:type="spellEnd"/>
-      <w:r>
-        <w:t>-kort er meget sarte i forhold til timingen på de enkelte kommandoer, hvilket gør at det kan være nødvendigt at gennemgå initi</w:t>
-      </w:r>
-      <w:r>
-        <w:t xml:space="preserve">eringsforløbet mere end en gang. Derudover er der forskel på </w:t>
-      </w:r>
-      <w:proofErr w:type="spellStart"/>
-      <w:r>
-        <w:t>initierinsprocessen</w:t>
-      </w:r>
-      <w:proofErr w:type="spellEnd"/>
-      <w:r>
-        <w:t xml:space="preserve"> afhængigt af hvilken type </w:t>
-      </w:r>
-      <w:proofErr w:type="spellStart"/>
-      <w:r>
-        <w:t>sd</w:t>
-      </w:r>
-      <w:proofErr w:type="spellEnd"/>
-      <w:r>
-        <w:t xml:space="preserve"> kort der anvendes, her i projektet er der anvendt et </w:t>
-      </w:r>
-      <w:proofErr w:type="spellStart"/>
-      <w:r>
-        <w:t>kingston</w:t>
-      </w:r>
-      <w:proofErr w:type="spellEnd"/>
-      <w:r>
-        <w:t xml:space="preserve"> SD kort af typen SDHC der er et </w:t>
-      </w:r>
-      <w:proofErr w:type="spellStart"/>
-      <w:r>
-        <w:t>high</w:t>
-      </w:r>
-      <w:proofErr w:type="spellEnd"/>
-      <w:r>
-        <w:t xml:space="preserve"> </w:t>
-      </w:r>
-      <w:proofErr w:type="spellStart"/>
-      <w:r>
-        <w:t>capasity</w:t>
-      </w:r>
-      <w:proofErr w:type="spellEnd"/>
-      <w:r>
-        <w:t xml:space="preserve"> kort der kun kan læses og skrives fra i hele 512 bytes blokke.</w:t>
-      </w:r>
-      <w:r>
-        <w:t xml:space="preserve"> Driveren er for at holde den simpel lavet så den kun understøtter </w:t>
-      </w:r>
-      <w:proofErr w:type="spellStart"/>
-      <w:r>
-        <w:t>sd</w:t>
-      </w:r>
-      <w:proofErr w:type="spellEnd"/>
-      <w:r>
-        <w:t xml:space="preserve"> kort af denne type.</w:t>
-      </w:r>
-    </w:p>
-    <w:p>
-      <w:r>
-        <w:t xml:space="preserve">For en detaljeret beskrivelse af initieringen af </w:t>
-      </w:r>
-      <w:proofErr w:type="spellStart"/>
-      <w:r>
-        <w:t>sd</w:t>
-      </w:r>
-      <w:proofErr w:type="spellEnd"/>
-      <w:r>
-        <w:t>-kortet se projektdokumentationen.</w:t>
+        <w:t>Den mest udfordrende del af softwaren til sd-kort driveren ligger i at få initieringsprocessen til at forløbe korrekt da sd-kort er meget sarte i forhold til timingen på de enkelte kommandoer, hvilket gør at det kan være nødvendigt at gennemgå initi</w:t>
+      </w:r>
+      <w:r>
+        <w:t>eringsforløbet mere end en gang. Derudover er der forskel på initierinsprocessen afhængigt af hvilken type sd kort der anvendes, her i projektet er der anvendt et kingston SD kort af typen SDHC der er et high capasity kort der kun kan læses og skrives fra i hele 512 bytes blokke.</w:t>
+      </w:r>
+      <w:r>
+        <w:t xml:space="preserve"> Driveren er for at holde den simpel lavet så den kun understøtter sd kort af denne type.</w:t>
+      </w:r>
+    </w:p>
+    <w:p>
+      <w:r>
+        <w:t>For en detaljeret beskrivelse af initieringen af sd-kortet se projektdokumentationen.</w:t>
       </w:r>
     </w:p>
     <w:p>
@@ -315,10 +214,10 @@
       </w:pPr>
       <w:r>
         <w:object w:dxaOrig="5476" w:dyaOrig="5670">
-          <v:shape id="_x0000_i1029" type="#_x0000_t75" style="width:353.4pt;height:366pt" o:ole="">
+          <v:shape id="_x0000_i1026" type="#_x0000_t75" style="width:353.55pt;height:366pt" o:ole="">
             <v:imagedata r:id="rId6" o:title=""/>
           </v:shape>
-          <o:OLEObject Type="Embed" ProgID="Visio.Drawing.15" ShapeID="_x0000_i1029" DrawAspect="Content" ObjectID="_1526986278" r:id="rId7"/>
+          <o:OLEObject Type="Embed" ProgID="Visio.Drawing.15" ShapeID="_x0000_i1026" DrawAspect="Content" ObjectID="_1527011028" r:id="rId7"/>
         </w:object>
       </w:r>
     </w:p>
@@ -330,46 +229,38 @@
       <w:r>
         <w:t xml:space="preserve">Figur </w:t>
       </w:r>
-      <w:fldSimple w:instr=" SEQ Figur \* ARABIC ">
-        <w:r>
-          <w:rPr>
-            <w:noProof/>
-          </w:rPr>
-          <w:t>2</w:t>
-        </w:r>
-      </w:fldSimple>
+      <w:r>
+        <w:fldChar w:fldCharType="begin"/>
+      </w:r>
+      <w:r>
+        <w:instrText xml:space="preserve"> SEQ Figur </w:instrText>
+      </w:r>
+      <w:r>
+        <w:instrText xml:space="preserve">\* ARABIC </w:instrText>
+      </w:r>
+      <w:r>
+        <w:fldChar w:fldCharType="separate"/>
+      </w:r>
+      <w:r>
+        <w:rPr>
+          <w:noProof/>
+        </w:rPr>
+        <w:t>2</w:t>
+      </w:r>
+      <w:r>
+        <w:rPr>
+          <w:noProof/>
+        </w:rPr>
+        <w:fldChar w:fldCharType="end"/>
+      </w:r>
       <w:bookmarkEnd w:id="2"/>
       <w:r>
-        <w:t xml:space="preserve"> - klassediagram for </w:t>
-      </w:r>
-      <w:proofErr w:type="spellStart"/>
-      <w:r>
-        <w:t>sdCard</w:t>
-      </w:r>
-      <w:proofErr w:type="spellEnd"/>
-      <w:r>
-        <w:t xml:space="preserve"> klassen</w:t>
-      </w:r>
-    </w:p>
-    <w:p>
-      <w:r>
-        <w:t xml:space="preserve">Den færdige klasse testes med det vedlagte testprogram for </w:t>
-      </w:r>
-      <w:proofErr w:type="spellStart"/>
-      <w:r>
-        <w:t>sd</w:t>
-      </w:r>
-      <w:proofErr w:type="spellEnd"/>
-      <w:r>
-        <w:t xml:space="preserve">-kort, hvorefter kortet sættes til en pc og det tjekkes om de data der skulle ligge på kortet efterfølgende ligger der, dette gøres ved hjælp af programmet </w:t>
-      </w:r>
-      <w:proofErr w:type="spellStart"/>
-      <w:r>
-        <w:t>HxD</w:t>
-      </w:r>
-      <w:proofErr w:type="spellEnd"/>
-      <w:r>
-        <w:t xml:space="preserve"> ( </w:t>
+        <w:t xml:space="preserve"> - klassediagram for sdCard klassen</w:t>
+      </w:r>
+    </w:p>
+    <w:p>
+      <w:r>
+        <w:t xml:space="preserve">Den færdige klasse testes med det vedlagte testprogram for sd-kort, hvorefter kortet sættes til en pc og det tjekkes om de data der skulle ligge på kortet efterfølgende ligger der, dette gøres ved hjælp af programmet HxD ( </w:t>
       </w:r>
       <w:hyperlink r:id="rId8" w:history="1">
         <w:r>

</xml_diff>

<commit_message>
opdagede lige jeg havde hapset det forkerte klassediagram fra dokumentationen, er rettet nu.
</commit_message>
<xml_diff>
--- a/Rapport/Design, implementering og test SW Styreboks.SDkort(Læs korrektur).docx
+++ b/Rapport/Design, implementering og test SW Styreboks.SDkort(Læs korrektur).docx
@@ -43,7 +43,23 @@
         <w:t>er udarbejdes UML klassediagrammer for de enkelte klasser der udvikles, og i den forbindelse</w:t>
       </w:r>
       <w:r>
-        <w:t xml:space="preserve"> vælges der at implementere de enkelte uml package elementer fra applikationsmodellen som ses på </w:t>
+        <w:t xml:space="preserve"> vælges der at implementere de enkelte </w:t>
+      </w:r>
+      <w:proofErr w:type="spellStart"/>
+      <w:r>
+        <w:t>uml</w:t>
+      </w:r>
+      <w:proofErr w:type="spellEnd"/>
+      <w:r>
+        <w:t xml:space="preserve"> </w:t>
+      </w:r>
+      <w:proofErr w:type="spellStart"/>
+      <w:r>
+        <w:t>package</w:t>
+      </w:r>
+      <w:proofErr w:type="spellEnd"/>
+      <w:r>
+        <w:t xml:space="preserve"> elementer fra applikationsmodellen som ses på </w:t>
       </w:r>
       <w:r>
         <w:fldChar w:fldCharType="begin"/>
@@ -70,12 +86,14 @@
         <w:t>.</w:t>
       </w:r>
     </w:p>
+    <w:bookmarkStart w:id="0" w:name="_GoBack"/>
+    <w:bookmarkEnd w:id="0"/>
     <w:p>
       <w:pPr>
         <w:keepNext/>
       </w:pPr>
       <w:r>
-        <w:object w:dxaOrig="11520" w:dyaOrig="8820">
+        <w:object w:dxaOrig="11521" w:dyaOrig="8821">
           <v:shapetype id="_x0000_t75" coordsize="21600,21600" o:spt="75" o:preferrelative="t" path="m@4@5l@4@11@9@11@9@5xe" filled="f" stroked="f">
             <v:stroke joinstyle="miter"/>
             <v:formulas>
@@ -95,10 +113,10 @@
             <v:path o:extrusionok="f" gradientshapeok="t" o:connecttype="rect"/>
             <o:lock v:ext="edit" aspectratio="t"/>
           </v:shapetype>
-          <v:shape id="_x0000_i1025" type="#_x0000_t75" style="width:481.7pt;height:369pt" o:ole="">
+          <v:shape id="_x0000_i1028" type="#_x0000_t75" style="width:481.7pt;height:369pt" o:ole="">
             <v:imagedata r:id="rId4" o:title=""/>
           </v:shape>
-          <o:OLEObject Type="Embed" ProgID="Visio.Drawing.15" ShapeID="_x0000_i1025" DrawAspect="Content" ObjectID="_1527011027" r:id="rId5"/>
+          <o:OLEObject Type="Embed" ProgID="Visio.Drawing.15" ShapeID="_x0000_i1028" DrawAspect="Content" ObjectID="_1527019861" r:id="rId5"/>
         </w:object>
       </w:r>
     </w:p>
@@ -106,32 +124,19 @@
       <w:pPr>
         <w:pStyle w:val="Billedtekst"/>
       </w:pPr>
-      <w:bookmarkStart w:id="0" w:name="_Ref453241975"/>
+      <w:bookmarkStart w:id="1" w:name="_Ref453241975"/>
       <w:r>
         <w:t xml:space="preserve">Figur </w:t>
       </w:r>
-      <w:r>
-        <w:fldChar w:fldCharType="begin"/>
-      </w:r>
-      <w:r>
-        <w:instrText xml:space="preserve"> SEQ Figur \* ARABIC </w:instrText>
-      </w:r>
-      <w:r>
-        <w:fldChar w:fldCharType="separate"/>
-      </w:r>
-      <w:r>
-        <w:rPr>
-          <w:noProof/>
-        </w:rPr>
-        <w:t>1</w:t>
-      </w:r>
-      <w:r>
-        <w:rPr>
-          <w:noProof/>
-        </w:rPr>
-        <w:fldChar w:fldCharType="end"/>
-      </w:r>
-      <w:bookmarkEnd w:id="0"/>
+      <w:fldSimple w:instr=" SEQ Figur \* ARABIC ">
+        <w:r>
+          <w:rPr>
+            <w:noProof/>
+          </w:rPr>
+          <w:t>1</w:t>
+        </w:r>
+      </w:fldSimple>
+      <w:bookmarkEnd w:id="1"/>
       <w:r>
         <w:t xml:space="preserve"> - overordnet klassediagram for styreboksen.</w:t>
       </w:r>
@@ -149,34 +154,136 @@
       <w:r>
         <w:t>(TF)</w:t>
       </w:r>
-      <w:bookmarkStart w:id="1" w:name="_GoBack"/>
-      <w:bookmarkEnd w:id="1"/>
-    </w:p>
-    <w:p>
-      <w:r>
-        <w:t xml:space="preserve">SD kort driver klassen udvikles ud fra sd simplifed specifikation der er vedlagt som bilag, der benyttes atmega2560 indbyggede SPI modul til at kommunikere med SD-kortet i SPI mode. </w:t>
-      </w:r>
-    </w:p>
-    <w:p>
-      <w:r>
-        <w:t xml:space="preserve">Dette gøres ved at designe de enkelte member funktions hvorefter disse testes med sd kort modulet via det vedlagte testprogram. </w:t>
+    </w:p>
+    <w:p>
+      <w:r>
+        <w:t xml:space="preserve">SD kort driver klassen udvikles ud fra </w:t>
+      </w:r>
+      <w:proofErr w:type="spellStart"/>
+      <w:r>
+        <w:t>sd</w:t>
+      </w:r>
+      <w:proofErr w:type="spellEnd"/>
+      <w:r>
+        <w:t xml:space="preserve"> </w:t>
+      </w:r>
+      <w:proofErr w:type="spellStart"/>
+      <w:r>
+        <w:t>simplifed</w:t>
+      </w:r>
+      <w:proofErr w:type="spellEnd"/>
+      <w:r>
+        <w:t xml:space="preserve"> specifikation der er vedlagt som bilag, der benyttes atmega2560 indbyggede SPI modul til at kommunikere med SD-kortet i SPI mode. </w:t>
+      </w:r>
+    </w:p>
+    <w:p>
+      <w:r>
+        <w:t xml:space="preserve">Dette gøres ved at designe de enkelte </w:t>
+      </w:r>
+      <w:proofErr w:type="spellStart"/>
+      <w:r>
+        <w:t>member</w:t>
+      </w:r>
+      <w:proofErr w:type="spellEnd"/>
+      <w:r>
+        <w:t xml:space="preserve"> funktions hvorefter disse testes med </w:t>
+      </w:r>
+      <w:proofErr w:type="spellStart"/>
+      <w:r>
+        <w:t>sd</w:t>
+      </w:r>
+      <w:proofErr w:type="spellEnd"/>
+      <w:r>
+        <w:t xml:space="preserve"> kort modulet via det vedlagte testprogram. </w:t>
       </w:r>
     </w:p>
     <w:p>
       <w:r>
         <w:lastRenderedPageBreak/>
-        <w:t>Den mest udfordrende del af softwaren til sd-kort driveren ligger i at få initieringsprocessen til at forløbe korrekt da sd-kort er meget sarte i forhold til timingen på de enkelte kommandoer, hvilket gør at det kan være nødvendigt at gennemgå initi</w:t>
-      </w:r>
-      <w:r>
-        <w:t>eringsforløbet mere end en gang. Derudover er der forskel på initierinsprocessen afhængigt af hvilken type sd kort der anvendes, her i projektet er der anvendt et kingston SD kort af typen SDHC der er et high capasity kort der kun kan læses og skrives fra i hele 512 bytes blokke.</w:t>
-      </w:r>
-      <w:r>
-        <w:t xml:space="preserve"> Driveren er for at holde den simpel lavet så den kun understøtter sd kort af denne type.</w:t>
-      </w:r>
-    </w:p>
-    <w:p>
-      <w:r>
-        <w:t>For en detaljeret beskrivelse af initieringen af sd-kortet se projektdokumentationen.</w:t>
+        <w:t xml:space="preserve">Den mest udfordrende del af softwaren til </w:t>
+      </w:r>
+      <w:proofErr w:type="spellStart"/>
+      <w:r>
+        <w:t>sd</w:t>
+      </w:r>
+      <w:proofErr w:type="spellEnd"/>
+      <w:r>
+        <w:t xml:space="preserve">-kort driveren ligger i at få initieringsprocessen til at forløbe korrekt da </w:t>
+      </w:r>
+      <w:proofErr w:type="spellStart"/>
+      <w:r>
+        <w:t>sd</w:t>
+      </w:r>
+      <w:proofErr w:type="spellEnd"/>
+      <w:r>
+        <w:t>-kort er meget sarte i forhold til timingen på de enkelte kommandoer, hvilket gør at det kan være nødvendigt at gennemgå initi</w:t>
+      </w:r>
+      <w:r>
+        <w:t xml:space="preserve">eringsforløbet mere end en gang. Derudover er der forskel på </w:t>
+      </w:r>
+      <w:proofErr w:type="spellStart"/>
+      <w:r>
+        <w:t>initierinsprocessen</w:t>
+      </w:r>
+      <w:proofErr w:type="spellEnd"/>
+      <w:r>
+        <w:t xml:space="preserve"> afhængigt af hvilken type </w:t>
+      </w:r>
+      <w:proofErr w:type="spellStart"/>
+      <w:r>
+        <w:t>sd</w:t>
+      </w:r>
+      <w:proofErr w:type="spellEnd"/>
+      <w:r>
+        <w:t xml:space="preserve"> kort der anvendes, her i projektet er der anvendt et </w:t>
+      </w:r>
+      <w:proofErr w:type="spellStart"/>
+      <w:r>
+        <w:t>kingston</w:t>
+      </w:r>
+      <w:proofErr w:type="spellEnd"/>
+      <w:r>
+        <w:t xml:space="preserve"> SD kort af typen SDHC der er et </w:t>
+      </w:r>
+      <w:proofErr w:type="spellStart"/>
+      <w:r>
+        <w:t>high</w:t>
+      </w:r>
+      <w:proofErr w:type="spellEnd"/>
+      <w:r>
+        <w:t xml:space="preserve"> </w:t>
+      </w:r>
+      <w:proofErr w:type="spellStart"/>
+      <w:r>
+        <w:t>capasity</w:t>
+      </w:r>
+      <w:proofErr w:type="spellEnd"/>
+      <w:r>
+        <w:t xml:space="preserve"> kort der kun kan læses og skrives fra i hele 512 bytes blokke.</w:t>
+      </w:r>
+      <w:r>
+        <w:t xml:space="preserve"> Driveren er for at holde den simpel lavet så den kun understøtter </w:t>
+      </w:r>
+      <w:proofErr w:type="spellStart"/>
+      <w:r>
+        <w:t>sd</w:t>
+      </w:r>
+      <w:proofErr w:type="spellEnd"/>
+      <w:r>
+        <w:t xml:space="preserve"> kort af denne type.</w:t>
+      </w:r>
+    </w:p>
+    <w:p>
+      <w:r>
+        <w:t xml:space="preserve">For en detaljeret beskrivelse af initieringen af </w:t>
+      </w:r>
+      <w:proofErr w:type="spellStart"/>
+      <w:r>
+        <w:t>sd</w:t>
+      </w:r>
+      <w:proofErr w:type="spellEnd"/>
+      <w:r>
+        <w:t>-kortet se projektdokumentationen.</w:t>
       </w:r>
     </w:p>
     <w:p>
@@ -217,7 +324,7 @@
           <v:shape id="_x0000_i1026" type="#_x0000_t75" style="width:353.55pt;height:366pt" o:ole="">
             <v:imagedata r:id="rId6" o:title=""/>
           </v:shape>
-          <o:OLEObject Type="Embed" ProgID="Visio.Drawing.15" ShapeID="_x0000_i1026" DrawAspect="Content" ObjectID="_1527011028" r:id="rId7"/>
+          <o:OLEObject Type="Embed" ProgID="Visio.Drawing.15" ShapeID="_x0000_i1026" DrawAspect="Content" ObjectID="_1527019862" r:id="rId7"/>
         </w:object>
       </w:r>
     </w:p>
@@ -229,38 +336,46 @@
       <w:r>
         <w:t xml:space="preserve">Figur </w:t>
       </w:r>
-      <w:r>
-        <w:fldChar w:fldCharType="begin"/>
-      </w:r>
-      <w:r>
-        <w:instrText xml:space="preserve"> SEQ Figur </w:instrText>
-      </w:r>
-      <w:r>
-        <w:instrText xml:space="preserve">\* ARABIC </w:instrText>
-      </w:r>
-      <w:r>
-        <w:fldChar w:fldCharType="separate"/>
-      </w:r>
-      <w:r>
-        <w:rPr>
-          <w:noProof/>
-        </w:rPr>
-        <w:t>2</w:t>
-      </w:r>
-      <w:r>
-        <w:rPr>
-          <w:noProof/>
-        </w:rPr>
-        <w:fldChar w:fldCharType="end"/>
-      </w:r>
+      <w:fldSimple w:instr=" SEQ Figur \* ARABIC ">
+        <w:r>
+          <w:rPr>
+            <w:noProof/>
+          </w:rPr>
+          <w:t>2</w:t>
+        </w:r>
+      </w:fldSimple>
       <w:bookmarkEnd w:id="2"/>
       <w:r>
-        <w:t xml:space="preserve"> - klassediagram for sdCard klassen</w:t>
-      </w:r>
-    </w:p>
-    <w:p>
-      <w:r>
-        <w:t xml:space="preserve">Den færdige klasse testes med det vedlagte testprogram for sd-kort, hvorefter kortet sættes til en pc og det tjekkes om de data der skulle ligge på kortet efterfølgende ligger der, dette gøres ved hjælp af programmet HxD ( </w:t>
+        <w:t xml:space="preserve"> - klassediagram for </w:t>
+      </w:r>
+      <w:proofErr w:type="spellStart"/>
+      <w:r>
+        <w:t>sdCard</w:t>
+      </w:r>
+      <w:proofErr w:type="spellEnd"/>
+      <w:r>
+        <w:t xml:space="preserve"> klassen</w:t>
+      </w:r>
+    </w:p>
+    <w:p>
+      <w:r>
+        <w:t xml:space="preserve">Den færdige klasse testes med det vedlagte testprogram for </w:t>
+      </w:r>
+      <w:proofErr w:type="spellStart"/>
+      <w:r>
+        <w:t>sd</w:t>
+      </w:r>
+      <w:proofErr w:type="spellEnd"/>
+      <w:r>
+        <w:t xml:space="preserve">-kort, hvorefter kortet sættes til en pc og det tjekkes om de data der skulle ligge på kortet efterfølgende ligger der, dette gøres ved hjælp af programmet </w:t>
+      </w:r>
+      <w:proofErr w:type="spellStart"/>
+      <w:r>
+        <w:t>HxD</w:t>
+      </w:r>
+      <w:proofErr w:type="spellEnd"/>
+      <w:r>
+        <w:t xml:space="preserve"> ( </w:t>
       </w:r>
       <w:hyperlink r:id="rId8" w:history="1">
         <w:r>

</xml_diff>